<commit_message>
Cumulative changes from late Friday
</commit_message>
<xml_diff>
--- a/assets/build/sharons-cookbook.docx
+++ b/assets/build/sharons-cookbook.docx
@@ -673,7 +673,7 @@
 <file path=word/numbering.xml><?xml version="1.0" encoding="utf-8"?>
 <w:numbering xmlns:w="http://schemas.openxmlformats.org/wordprocessingml/2006/main">
   <w:abstractNum w:abstractNumId="0">
-    <w:nsid w:val="3707267b"/>
+    <w:nsid w:val="c430a1e6"/>
     <w:multiLevelType w:val="multilevel"/>
     <w:lvl w:ilvl="0">
       <w:numFmt w:val="bullet"/>
@@ -754,7 +754,7 @@
     </w:lvl>
   </w:abstractNum>
   <w:abstractNum w:abstractNumId="2">
-    <w:nsid w:val="cc93c407"/>
+    <w:nsid w:val="296a6def"/>
     <w:multiLevelType w:val="multilevel"/>
     <w:lvl w:ilvl="0">
       <w:numFmt w:val="bullet"/>

</xml_diff>

<commit_message>
Made basic.html look a little prettier
</commit_message>
<xml_diff>
--- a/assets/build/sharons-cookbook.docx
+++ b/assets/build/sharons-cookbook.docx
@@ -673,7 +673,7 @@
 <file path=word/numbering.xml><?xml version="1.0" encoding="utf-8"?>
 <w:numbering xmlns:w="http://schemas.openxmlformats.org/wordprocessingml/2006/main">
   <w:abstractNum w:abstractNumId="0">
-    <w:nsid w:val="33e127ff"/>
+    <w:nsid w:val="25004e2d"/>
     <w:multiLevelType w:val="multilevel"/>
     <w:lvl w:ilvl="0">
       <w:numFmt w:val="bullet"/>
@@ -754,7 +754,7 @@
     </w:lvl>
   </w:abstractNum>
   <w:abstractNum w:abstractNumId="2">
-    <w:nsid w:val="4ec4c6af"/>
+    <w:nsid w:val="b76b4235"/>
     <w:multiLevelType w:val="multilevel"/>
     <w:lvl w:ilvl="0">
       <w:numFmt w:val="bullet"/>

</xml_diff>